<commit_message>
added multiple card decks
</commit_message>
<xml_diff>
--- a/MS0/MS0 Expectations.docx
+++ b/MS0/MS0 Expectations.docx
@@ -443,12 +443,9 @@
     </w:p>
     <w:p>
       <w:pPr>
-        <w:numPr>
-          <w:ilvl w:val="0"/>
-          <w:numId w:val="1"/>
-        </w:numPr>
         <w:shd w:val="clear" w:color="auto" w:fill="FFFFFF"/>
         <w:spacing w:after="200"/>
+        <w:ind w:left="360"/>
         <w:rPr>
           <w:color w:val="2D3B45"/>
           <w:sz w:val="24"/>

</xml_diff>